<commit_message>
fixed stupid word doc formatting issue
</commit_message>
<xml_diff>
--- a/proposal/presymptomatic_hd_mrnaseq.docx
+++ b/proposal/presymptomatic_hd_mrnaseq.docx
@@ -13,7 +13,8 @@
     <w:tbl>
       <w:tblPr>
         <w:tblStyle w:val="TableGrid"/>
-        <w:tblW w:w="0" w:type="auto"/>
+        <w:tblpPr w:leftFromText="180" w:rightFromText="180" w:vertAnchor="text" w:horzAnchor="margin" w:tblpXSpec="center" w:tblpY="21"/>
+        <w:tblW w:w="7718" w:type="dxa"/>
         <w:tblBorders>
           <w:top w:val="single" w:sz="4" w:space="0" w:color="7F7F7F" w:themeColor="text1" w:themeTint="80"/>
           <w:left w:val="single" w:sz="4" w:space="0" w:color="7F7F7F" w:themeColor="text1" w:themeTint="80"/>
@@ -25,13 +26,16 @@
         <w:tblLook w:val="04A0" w:firstRow="1" w:lastRow="0" w:firstColumn="1" w:lastColumn="0" w:noHBand="0" w:noVBand="1"/>
       </w:tblPr>
       <w:tblGrid>
-        <w:gridCol w:w="2785"/>
-        <w:gridCol w:w="6565"/>
+        <w:gridCol w:w="2585"/>
+        <w:gridCol w:w="5133"/>
       </w:tblGrid>
       <w:tr>
+        <w:trPr>
+          <w:trHeight w:val="459"/>
+        </w:trPr>
         <w:tc>
           <w:tcPr>
-            <w:tcW w:w="2785" w:type="dxa"/>
+            <w:tcW w:w="2585" w:type="dxa"/>
             <w:shd w:val="clear" w:color="auto" w:fill="F2F2F2" w:themeFill="background1" w:themeFillShade="F2"/>
             <w:vAlign w:val="center"/>
           </w:tcPr>
@@ -52,7 +56,7 @@
         </w:tc>
         <w:tc>
           <w:tcPr>
-            <w:tcW w:w="6565" w:type="dxa"/>
+            <w:tcW w:w="5133" w:type="dxa"/>
           </w:tcPr>
           <w:p>
             <w:r>
@@ -62,9 +66,12 @@
         </w:tc>
       </w:tr>
       <w:tr>
+        <w:trPr>
+          <w:trHeight w:val="472"/>
+        </w:trPr>
         <w:tc>
           <w:tcPr>
-            <w:tcW w:w="2785" w:type="dxa"/>
+            <w:tcW w:w="2585" w:type="dxa"/>
             <w:shd w:val="clear" w:color="auto" w:fill="F2F2F2" w:themeFill="background1" w:themeFillShade="F2"/>
             <w:vAlign w:val="center"/>
           </w:tcPr>
@@ -85,7 +92,7 @@
         </w:tc>
         <w:tc>
           <w:tcPr>
-            <w:tcW w:w="6565" w:type="dxa"/>
+            <w:tcW w:w="5133" w:type="dxa"/>
           </w:tcPr>
           <w:p>
             <w:r>
@@ -95,9 +102,12 @@
         </w:tc>
       </w:tr>
       <w:tr>
+        <w:trPr>
+          <w:trHeight w:val="459"/>
+        </w:trPr>
         <w:tc>
           <w:tcPr>
-            <w:tcW w:w="2785" w:type="dxa"/>
+            <w:tcW w:w="2585" w:type="dxa"/>
             <w:shd w:val="clear" w:color="auto" w:fill="F2F2F2" w:themeFill="background1" w:themeFillShade="F2"/>
             <w:vAlign w:val="center"/>
           </w:tcPr>
@@ -118,7 +128,7 @@
         </w:tc>
         <w:tc>
           <w:tcPr>
-            <w:tcW w:w="6565" w:type="dxa"/>
+            <w:tcW w:w="5133" w:type="dxa"/>
           </w:tcPr>
           <w:p>
             <w:r>
@@ -128,9 +138,12 @@
         </w:tc>
       </w:tr>
       <w:tr>
+        <w:trPr>
+          <w:trHeight w:val="472"/>
+        </w:trPr>
         <w:tc>
           <w:tcPr>
-            <w:tcW w:w="2785" w:type="dxa"/>
+            <w:tcW w:w="2585" w:type="dxa"/>
             <w:shd w:val="clear" w:color="auto" w:fill="F2F2F2" w:themeFill="background1" w:themeFillShade="F2"/>
             <w:vAlign w:val="center"/>
           </w:tcPr>
@@ -151,7 +164,7 @@
         </w:tc>
         <w:tc>
           <w:tcPr>
-            <w:tcW w:w="6565" w:type="dxa"/>
+            <w:tcW w:w="5133" w:type="dxa"/>
           </w:tcPr>
           <w:p>
             <w:r>
@@ -161,9 +174,12 @@
         </w:tc>
       </w:tr>
       <w:tr>
+        <w:trPr>
+          <w:trHeight w:val="459"/>
+        </w:trPr>
         <w:tc>
           <w:tcPr>
-            <w:tcW w:w="2785" w:type="dxa"/>
+            <w:tcW w:w="2585" w:type="dxa"/>
             <w:shd w:val="clear" w:color="auto" w:fill="F2F2F2" w:themeFill="background1" w:themeFillShade="F2"/>
             <w:vAlign w:val="center"/>
           </w:tcPr>
@@ -184,15 +200,18 @@
         </w:tc>
         <w:tc>
           <w:tcPr>
-            <w:tcW w:w="6565" w:type="dxa"/>
+            <w:tcW w:w="5133" w:type="dxa"/>
           </w:tcPr>
           <w:p/>
         </w:tc>
       </w:tr>
       <w:tr>
+        <w:trPr>
+          <w:trHeight w:val="61"/>
+        </w:trPr>
         <w:tc>
           <w:tcPr>
-            <w:tcW w:w="2785" w:type="dxa"/>
+            <w:tcW w:w="2585" w:type="dxa"/>
             <w:shd w:val="clear" w:color="auto" w:fill="F2F2F2" w:themeFill="background1" w:themeFillShade="F2"/>
             <w:vAlign w:val="center"/>
           </w:tcPr>
@@ -213,7 +232,7 @@
         </w:tc>
         <w:tc>
           <w:tcPr>
-            <w:tcW w:w="6565" w:type="dxa"/>
+            <w:tcW w:w="5133" w:type="dxa"/>
           </w:tcPr>
           <w:p/>
         </w:tc>
@@ -222,9 +241,31 @@
     <w:p>
       <w:pPr>
         <w:pStyle w:val="Heading1"/>
+        <w:keepNext w:val="0"/>
+        <w:keepLines w:val="0"/>
+        <w:widowControl w:val="0"/>
       </w:pPr>
       <w:r>
-        <w:t>Background</w:t>
+        <w:t>B</w:t>
+      </w:r>
+      <w:bookmarkStart w:id="0" w:name="_GoBack"/>
+      <w:bookmarkEnd w:id="0"/>
+      <w:r>
+        <w:t>ackground</w:t>
+      </w:r>
+    </w:p>
+    <w:p>
+      <w:r>
+        <w:t>Huntington’s Disease is a genetic neurodegenerative disorder that typically manifests in mid- to late life with progressive loss of motor and cognitive function, resulting in death. The disease is caused by an expanded trinucleotide repeat in the first exon of the Huntingtin (</w:t>
+      </w:r>
+      <w:r>
+        <w:rPr>
+          <w:i/>
+        </w:rPr>
+        <w:t>HTT</w:t>
+      </w:r>
+      <w:r>
+        <w:t>) gene and has nearly 100% penetrance. Though the presence of the mutation is sufficient to predict the disease, there is substantial, heritable vari</w:t>
       </w:r>
     </w:p>
     <w:p>
@@ -297,10 +338,7 @@
         <w:t>References</w:t>
       </w:r>
     </w:p>
-    <w:p>
-      <w:bookmarkStart w:id="0" w:name="_GoBack"/>
-      <w:bookmarkEnd w:id="0"/>
-    </w:p>
+    <w:p/>
     <w:sectPr>
       <w:pgSz w:w="12240" w:h="15840"/>
       <w:pgMar w:top="1440" w:right="1440" w:bottom="1440" w:left="1440" w:header="720" w:footer="720" w:gutter="0"/>
@@ -1103,11 +1141,11 @@
     <w:link w:val="Heading1Char"/>
     <w:uiPriority w:val="9"/>
     <w:qFormat/>
-    <w:rsid w:val="00D05481"/>
+    <w:rsid w:val="0064192B"/>
     <w:pPr>
       <w:keepNext/>
       <w:keepLines/>
-      <w:spacing w:before="240" w:after="0"/>
+      <w:spacing w:before="240" w:after="0" w:line="240" w:lineRule="exact"/>
       <w:outlineLvl w:val="0"/>
     </w:pPr>
     <w:rPr>
@@ -1115,6 +1153,28 @@
       <w:color w:val="2E74B5" w:themeColor="accent1" w:themeShade="BF"/>
       <w:sz w:val="32"/>
       <w:szCs w:val="32"/>
+    </w:rPr>
+  </w:style>
+  <w:style w:type="paragraph" w:styleId="Heading2">
+    <w:name w:val="heading 2"/>
+    <w:basedOn w:val="Normal"/>
+    <w:next w:val="Normal"/>
+    <w:link w:val="Heading2Char"/>
+    <w:uiPriority w:val="9"/>
+    <w:unhideWhenUsed/>
+    <w:qFormat/>
+    <w:rsid w:val="00EF5C26"/>
+    <w:pPr>
+      <w:keepNext/>
+      <w:keepLines/>
+      <w:spacing w:before="40" w:after="0"/>
+      <w:outlineLvl w:val="1"/>
+    </w:pPr>
+    <w:rPr>
+      <w:rFonts w:asciiTheme="majorHAnsi" w:eastAsiaTheme="majorEastAsia" w:hAnsiTheme="majorHAnsi" w:cstheme="majorBidi"/>
+      <w:color w:val="2E74B5" w:themeColor="accent1" w:themeShade="BF"/>
+      <w:sz w:val="26"/>
+      <w:szCs w:val="26"/>
     </w:rPr>
   </w:style>
   <w:style w:type="character" w:default="1" w:styleId="DefaultParagraphFont">
@@ -1202,7 +1262,7 @@
     <w:basedOn w:val="DefaultParagraphFont"/>
     <w:link w:val="Heading1"/>
     <w:uiPriority w:val="9"/>
-    <w:rsid w:val="00D05481"/>
+    <w:rsid w:val="0064192B"/>
     <w:rPr>
       <w:rFonts w:asciiTheme="majorHAnsi" w:eastAsiaTheme="majorEastAsia" w:hAnsiTheme="majorHAnsi" w:cstheme="majorBidi"/>
       <w:color w:val="2E74B5" w:themeColor="accent1" w:themeShade="BF"/>
@@ -1332,6 +1392,42 @@
       <w:rFonts w:ascii="Segoe UI" w:hAnsi="Segoe UI" w:cs="Segoe UI"/>
       <w:sz w:val="18"/>
       <w:szCs w:val="18"/>
+    </w:rPr>
+  </w:style>
+  <w:style w:type="character" w:customStyle="1" w:styleId="Heading2Char">
+    <w:name w:val="Heading 2 Char"/>
+    <w:basedOn w:val="DefaultParagraphFont"/>
+    <w:link w:val="Heading2"/>
+    <w:uiPriority w:val="9"/>
+    <w:rsid w:val="00EF5C26"/>
+    <w:rPr>
+      <w:rFonts w:asciiTheme="majorHAnsi" w:eastAsiaTheme="majorEastAsia" w:hAnsiTheme="majorHAnsi" w:cstheme="majorBidi"/>
+      <w:color w:val="2E74B5" w:themeColor="accent1" w:themeShade="BF"/>
+      <w:sz w:val="26"/>
+      <w:szCs w:val="26"/>
+    </w:rPr>
+  </w:style>
+  <w:style w:type="paragraph" w:styleId="NoSpacing">
+    <w:name w:val="No Spacing"/>
+    <w:uiPriority w:val="1"/>
+    <w:qFormat/>
+    <w:rsid w:val="00EF5C26"/>
+    <w:pPr>
+      <w:spacing w:after="0" w:line="240" w:lineRule="auto"/>
+    </w:pPr>
+  </w:style>
+  <w:style w:type="character" w:styleId="BookTitle">
+    <w:name w:val="Book Title"/>
+    <w:basedOn w:val="DefaultParagraphFont"/>
+    <w:uiPriority w:val="33"/>
+    <w:qFormat/>
+    <w:rsid w:val="00EF5C26"/>
+    <w:rPr>
+      <w:b/>
+      <w:bCs/>
+      <w:i/>
+      <w:iCs/>
+      <w:spacing w:val="5"/>
     </w:rPr>
   </w:style>
 </w:styles>

</xml_diff>